<commit_message>
change query 8 + cleanups + add ouput query 9 in report
</commit_message>
<xml_diff>
--- a/Report - template - Assignment 3.docx
+++ b/Report - template - Assignment 3.docx
@@ -150,25 +150,7 @@
           <w:szCs w:val="24"/>
           <w:lang w:val="en-BE"/>
         </w:rPr>
-        <w:t xml:space="preserve">In this assignment, we created collections, cleaned </w:t>
-      </w:r>
-      <w:r>
-        <w:rPr>
-          <w:rFonts w:eastAsia="Lato" w:cs="Lato" w:ascii="Lato" w:hAnsi="Lato"/>
-          <w:sz w:val="24"/>
-          <w:szCs w:val="24"/>
-          <w:lang w:val="en-BE"/>
-        </w:rPr>
-        <w:t>data,</w:t>
-      </w:r>
-      <w:r>
-        <w:rPr>
-          <w:rFonts w:eastAsia="Lato" w:cs="Lato" w:ascii="Lato" w:hAnsi="Lato"/>
-          <w:sz w:val="24"/>
-          <w:szCs w:val="24"/>
-          <w:lang w:val="en-BE"/>
-        </w:rPr>
-        <w:t xml:space="preserve"> inserted data and fetched the data to answer some questions. We set up the MongoDB database which required cleaning and inserting the data into defined tables. Next, we wrote queries to the database to gain knowledge of the dataset. Tibo did the data insertion and query 9. Marco and Dries did the other queries.</w:t>
+        <w:t>In this assignment, we created collections, cleaned data, inserted data and fetched the data to answer some questions. We set up the MongoDB database which required cleaning and inserting the data into defined tables. Next, we wrote queries to the database to gain knowledge of the dataset. Tibo did the data insertion and query 9. Marco and Dries did the other queries.</w:t>
       </w:r>
     </w:p>
     <w:p>
@@ -250,7 +232,12 @@
         </w:rPr>
       </w:pPr>
       <w:r>
-        <w:rPr/>
+        <w:rPr>
+          <w:rFonts w:eastAsia="Lato" w:cs="Lato" w:ascii="Lato" w:hAnsi="Lato"/>
+          <w:sz w:val="24"/>
+          <w:szCs w:val="24"/>
+          <w:lang w:val="en-BE"/>
+        </w:rPr>
       </w:r>
     </w:p>
     <w:p>
@@ -455,15 +442,7 @@
           <w:sz w:val="24"/>
           <w:szCs w:val="24"/>
         </w:rPr>
-        <w:t>Besides that, My</w:t>
-      </w:r>
-      <w:r>
-        <w:rPr>
-          <w:rFonts w:eastAsia="Lato" w:cs="Lato" w:ascii="Lato" w:hAnsi="Lato"/>
-          <w:sz w:val="24"/>
-          <w:szCs w:val="24"/>
-        </w:rPr>
-        <w:t xml:space="preserve">SQL is better for smaller </w:t>
+        <w:t xml:space="preserve">Besides that, MySQL is better for smaller </w:t>
       </w:r>
       <w:r>
         <w:rPr>
@@ -493,7 +472,11 @@
         </w:rPr>
       </w:pPr>
       <w:r>
-        <w:rPr/>
+        <w:rPr>
+          <w:rFonts w:eastAsia="Lato" w:cs="Lato" w:ascii="Lato" w:hAnsi="Lato"/>
+          <w:sz w:val="24"/>
+          <w:szCs w:val="24"/>
+        </w:rPr>
       </w:r>
     </w:p>
     <w:p>
@@ -1643,74 +1626,464 @@
           <w:sz w:val="24"/>
           <w:szCs w:val="24"/>
         </w:rPr>
-      </w:r>
-    </w:p>
-    <w:p>
-      <w:pPr>
-        <w:pStyle w:val="Normal"/>
-        <w:rPr>
-          <w:rFonts w:ascii="Lato" w:hAnsi="Lato" w:eastAsia="Lato" w:cs="Lato"/>
-          <w:sz w:val="24"/>
-          <w:szCs w:val="24"/>
-        </w:rPr>
-      </w:pPr>
-      <w:r>
-        <w:rPr>
-          <w:rFonts w:eastAsia="Lato" w:cs="Lato" w:ascii="Lato" w:hAnsi="Lato"/>
-          <w:sz w:val="24"/>
-          <w:szCs w:val="24"/>
-        </w:rPr>
-      </w:r>
-    </w:p>
-    <w:p>
-      <w:pPr>
-        <w:pStyle w:val="Normal"/>
-        <w:rPr>
-          <w:rFonts w:ascii="Lato" w:hAnsi="Lato" w:eastAsia="Lato" w:cs="Lato"/>
-          <w:sz w:val="24"/>
-          <w:szCs w:val="24"/>
-        </w:rPr>
-      </w:pPr>
-      <w:r>
-        <w:rPr>
-          <w:rFonts w:eastAsia="Lato" w:cs="Lato" w:ascii="Lato" w:hAnsi="Lato"/>
-          <w:sz w:val="24"/>
-          <w:szCs w:val="24"/>
-        </w:rPr>
-      </w:r>
-    </w:p>
-    <w:p>
-      <w:pPr>
-        <w:pStyle w:val="Normal"/>
-        <w:rPr>
-          <w:rFonts w:ascii="Lato" w:hAnsi="Lato" w:eastAsia="Lato" w:cs="Lato"/>
-          <w:sz w:val="24"/>
-          <w:szCs w:val="24"/>
-        </w:rPr>
-      </w:pPr>
-      <w:r>
-        <w:rPr>
-          <w:rFonts w:eastAsia="Lato" w:cs="Lato" w:ascii="Lato" w:hAnsi="Lato"/>
-          <w:sz w:val="24"/>
-          <w:szCs w:val="24"/>
-        </w:rPr>
-      </w:r>
-    </w:p>
-    <w:p>
-      <w:pPr>
-        <w:pStyle w:val="Normal"/>
-        <w:rPr>
-          <w:rFonts w:ascii="Lato" w:hAnsi="Lato" w:eastAsia="Lato" w:cs="Lato"/>
-          <w:sz w:val="24"/>
-          <w:szCs w:val="24"/>
-        </w:rPr>
-      </w:pPr>
-      <w:r>
-        <w:rPr>
-          <w:rFonts w:eastAsia="Lato" w:cs="Lato" w:ascii="Lato" w:hAnsi="Lato"/>
-          <w:sz w:val="24"/>
-          <w:szCs w:val="24"/>
-        </w:rPr>
+        <w:t>The ’count’ represents the number of invalid activities of a certain user id.</w:t>
+      </w:r>
+    </w:p>
+    <w:p>
+      <w:pPr>
+        <w:pStyle w:val="Normal"/>
+        <w:rPr>
+          <w:rFonts w:ascii="Lato" w:hAnsi="Lato" w:eastAsia="Lato" w:cs="Lato"/>
+          <w:sz w:val="24"/>
+          <w:szCs w:val="24"/>
+        </w:rPr>
+      </w:pPr>
+      <w:r>
+        <w:rPr>
+          <w:rFonts w:eastAsia="Lato" w:cs="Lato" w:ascii="Lato" w:hAnsi="Lato"/>
+          <w:sz w:val="24"/>
+          <w:szCs w:val="24"/>
+        </w:rPr>
+      </w:r>
+    </w:p>
+    <w:p>
+      <w:pPr>
+        <w:pStyle w:val="Normal"/>
+        <w:rPr>
+          <w:rFonts w:ascii="Lato" w:hAnsi="Lato" w:eastAsia="Lato" w:cs="Lato"/>
+          <w:sz w:val="24"/>
+          <w:szCs w:val="24"/>
+        </w:rPr>
+      </w:pPr>
+      <w:r>
+        <w:rPr>
+          <w:rFonts w:eastAsia="Lato" w:cs="Lato" w:ascii="Lato" w:hAnsi="Lato"/>
+          <w:sz w:val="24"/>
+          <w:szCs w:val="24"/>
+        </w:rPr>
+        <w:drawing>
+          <wp:anchor behindDoc="0" distT="0" distB="0" distL="0" distR="0" simplePos="0" locked="0" layoutInCell="0" allowOverlap="1" relativeHeight="42">
+            <wp:simplePos x="0" y="0"/>
+            <wp:positionH relativeFrom="column">
+              <wp:posOffset>120650</wp:posOffset>
+            </wp:positionH>
+            <wp:positionV relativeFrom="paragraph">
+              <wp:posOffset>321945</wp:posOffset>
+            </wp:positionV>
+            <wp:extent cx="2390775" cy="3781425"/>
+            <wp:effectExtent l="0" t="0" r="0" b="0"/>
+            <wp:wrapTopAndBottom/>
+            <wp:docPr id="9" name="Image1" descr=""/>
+            <wp:cNvGraphicFramePr>
+              <a:graphicFrameLocks xmlns:a="http://schemas.openxmlformats.org/drawingml/2006/main" noChangeAspect="1"/>
+            </wp:cNvGraphicFramePr>
+            <a:graphic xmlns:a="http://schemas.openxmlformats.org/drawingml/2006/main">
+              <a:graphicData uri="http://schemas.openxmlformats.org/drawingml/2006/picture">
+                <pic:pic xmlns:pic="http://schemas.openxmlformats.org/drawingml/2006/picture">
+                  <pic:nvPicPr>
+                    <pic:cNvPr id="9" name="Image1" descr=""/>
+                    <pic:cNvPicPr>
+                      <a:picLocks noChangeAspect="1" noChangeArrowheads="1"/>
+                    </pic:cNvPicPr>
+                  </pic:nvPicPr>
+                  <pic:blipFill>
+                    <a:blip r:embed="rId10"/>
+                    <a:stretch>
+                      <a:fillRect/>
+                    </a:stretch>
+                  </pic:blipFill>
+                  <pic:spPr bwMode="auto">
+                    <a:xfrm>
+                      <a:off x="0" y="0"/>
+                      <a:ext cx="2390775" cy="3781425"/>
+                    </a:xfrm>
+                    <a:prstGeom prst="rect">
+                      <a:avLst/>
+                    </a:prstGeom>
+                  </pic:spPr>
+                </pic:pic>
+              </a:graphicData>
+            </a:graphic>
+          </wp:anchor>
+        </w:drawing>
+        <w:drawing>
+          <wp:anchor behindDoc="0" distT="0" distB="0" distL="0" distR="0" simplePos="0" locked="0" layoutInCell="0" allowOverlap="1" relativeHeight="43">
+            <wp:simplePos x="0" y="0"/>
+            <wp:positionH relativeFrom="column">
+              <wp:posOffset>3210560</wp:posOffset>
+            </wp:positionH>
+            <wp:positionV relativeFrom="paragraph">
+              <wp:posOffset>356235</wp:posOffset>
+            </wp:positionV>
+            <wp:extent cx="2219325" cy="3771900"/>
+            <wp:effectExtent l="0" t="0" r="0" b="0"/>
+            <wp:wrapSquare wrapText="largest"/>
+            <wp:docPr id="10" name="Image2" descr=""/>
+            <wp:cNvGraphicFramePr>
+              <a:graphicFrameLocks xmlns:a="http://schemas.openxmlformats.org/drawingml/2006/main" noChangeAspect="1"/>
+            </wp:cNvGraphicFramePr>
+            <a:graphic xmlns:a="http://schemas.openxmlformats.org/drawingml/2006/main">
+              <a:graphicData uri="http://schemas.openxmlformats.org/drawingml/2006/picture">
+                <pic:pic xmlns:pic="http://schemas.openxmlformats.org/drawingml/2006/picture">
+                  <pic:nvPicPr>
+                    <pic:cNvPr id="10" name="Image2" descr=""/>
+                    <pic:cNvPicPr>
+                      <a:picLocks noChangeAspect="1" noChangeArrowheads="1"/>
+                    </pic:cNvPicPr>
+                  </pic:nvPicPr>
+                  <pic:blipFill>
+                    <a:blip r:embed="rId11"/>
+                    <a:stretch>
+                      <a:fillRect/>
+                    </a:stretch>
+                  </pic:blipFill>
+                  <pic:spPr bwMode="auto">
+                    <a:xfrm>
+                      <a:off x="0" y="0"/>
+                      <a:ext cx="2219325" cy="3771900"/>
+                    </a:xfrm>
+                    <a:prstGeom prst="rect">
+                      <a:avLst/>
+                    </a:prstGeom>
+                  </pic:spPr>
+                </pic:pic>
+              </a:graphicData>
+            </a:graphic>
+          </wp:anchor>
+        </w:drawing>
+      </w:r>
+    </w:p>
+    <w:p>
+      <w:pPr>
+        <w:pStyle w:val="Normal"/>
+        <w:rPr>
+          <w:rFonts w:ascii="Lato" w:hAnsi="Lato" w:eastAsia="Lato" w:cs="Lato"/>
+          <w:sz w:val="24"/>
+          <w:szCs w:val="24"/>
+        </w:rPr>
+      </w:pPr>
+      <w:r>
+        <w:rPr>
+          <w:rFonts w:eastAsia="Lato" w:cs="Lato" w:ascii="Lato" w:hAnsi="Lato"/>
+          <w:sz w:val="24"/>
+          <w:szCs w:val="24"/>
+        </w:rPr>
+      </w:r>
+    </w:p>
+    <w:p>
+      <w:pPr>
+        <w:pStyle w:val="Normal"/>
+        <w:rPr>
+          <w:rFonts w:ascii="Lato" w:hAnsi="Lato" w:eastAsia="Lato" w:cs="Lato"/>
+          <w:sz w:val="24"/>
+          <w:szCs w:val="24"/>
+        </w:rPr>
+      </w:pPr>
+      <w:r>
+        <w:rPr>
+          <w:rFonts w:eastAsia="Lato" w:cs="Lato" w:ascii="Lato" w:hAnsi="Lato"/>
+          <w:sz w:val="24"/>
+          <w:szCs w:val="24"/>
+        </w:rPr>
+      </w:r>
+    </w:p>
+    <w:p>
+      <w:pPr>
+        <w:pStyle w:val="Normal"/>
+        <w:rPr>
+          <w:rFonts w:ascii="Lato" w:hAnsi="Lato" w:eastAsia="Lato" w:cs="Lato"/>
+          <w:sz w:val="24"/>
+          <w:szCs w:val="24"/>
+        </w:rPr>
+      </w:pPr>
+      <w:r>
+        <w:rPr>
+          <w:rFonts w:eastAsia="Lato" w:cs="Lato" w:ascii="Lato" w:hAnsi="Lato"/>
+          <w:sz w:val="24"/>
+          <w:szCs w:val="24"/>
+        </w:rPr>
+      </w:r>
+    </w:p>
+    <w:p>
+      <w:pPr>
+        <w:pStyle w:val="Normal"/>
+        <w:rPr>
+          <w:rFonts w:ascii="Lato" w:hAnsi="Lato" w:eastAsia="Lato" w:cs="Lato"/>
+          <w:sz w:val="24"/>
+          <w:szCs w:val="24"/>
+        </w:rPr>
+      </w:pPr>
+      <w:r>
+        <w:rPr>
+          <w:rFonts w:eastAsia="Lato" w:cs="Lato" w:ascii="Lato" w:hAnsi="Lato"/>
+          <w:sz w:val="24"/>
+          <w:szCs w:val="24"/>
+        </w:rPr>
+      </w:r>
+    </w:p>
+    <w:p>
+      <w:pPr>
+        <w:pStyle w:val="Normal"/>
+        <w:rPr>
+          <w:rFonts w:ascii="Lato" w:hAnsi="Lato" w:eastAsia="Lato" w:cs="Lato"/>
+          <w:sz w:val="24"/>
+          <w:szCs w:val="24"/>
+        </w:rPr>
+      </w:pPr>
+      <w:r>
+        <w:rPr>
+          <w:rFonts w:eastAsia="Lato" w:cs="Lato" w:ascii="Lato" w:hAnsi="Lato"/>
+          <w:sz w:val="24"/>
+          <w:szCs w:val="24"/>
+        </w:rPr>
+      </w:r>
+    </w:p>
+    <w:p>
+      <w:pPr>
+        <w:pStyle w:val="Normal"/>
+        <w:rPr>
+          <w:rFonts w:ascii="Lato" w:hAnsi="Lato" w:eastAsia="Lato" w:cs="Lato"/>
+          <w:sz w:val="24"/>
+          <w:szCs w:val="24"/>
+        </w:rPr>
+      </w:pPr>
+      <w:r>
+        <w:rPr>
+          <w:rFonts w:eastAsia="Lato" w:cs="Lato" w:ascii="Lato" w:hAnsi="Lato"/>
+          <w:sz w:val="24"/>
+          <w:szCs w:val="24"/>
+        </w:rPr>
+        <w:drawing>
+          <wp:anchor behindDoc="0" distT="0" distB="0" distL="0" distR="0" simplePos="0" locked="0" layoutInCell="0" allowOverlap="1" relativeHeight="44">
+            <wp:simplePos x="0" y="0"/>
+            <wp:positionH relativeFrom="column">
+              <wp:posOffset>26035</wp:posOffset>
+            </wp:positionH>
+            <wp:positionV relativeFrom="paragraph">
+              <wp:posOffset>635</wp:posOffset>
+            </wp:positionV>
+            <wp:extent cx="2266950" cy="7362825"/>
+            <wp:effectExtent l="0" t="0" r="0" b="0"/>
+            <wp:wrapTopAndBottom/>
+            <wp:docPr id="11" name="Image3" descr=""/>
+            <wp:cNvGraphicFramePr>
+              <a:graphicFrameLocks xmlns:a="http://schemas.openxmlformats.org/drawingml/2006/main" noChangeAspect="1"/>
+            </wp:cNvGraphicFramePr>
+            <a:graphic xmlns:a="http://schemas.openxmlformats.org/drawingml/2006/main">
+              <a:graphicData uri="http://schemas.openxmlformats.org/drawingml/2006/picture">
+                <pic:pic xmlns:pic="http://schemas.openxmlformats.org/drawingml/2006/picture">
+                  <pic:nvPicPr>
+                    <pic:cNvPr id="11" name="Image3" descr=""/>
+                    <pic:cNvPicPr>
+                      <a:picLocks noChangeAspect="1" noChangeArrowheads="1"/>
+                    </pic:cNvPicPr>
+                  </pic:nvPicPr>
+                  <pic:blipFill>
+                    <a:blip r:embed="rId12"/>
+                    <a:stretch>
+                      <a:fillRect/>
+                    </a:stretch>
+                  </pic:blipFill>
+                  <pic:spPr bwMode="auto">
+                    <a:xfrm>
+                      <a:off x="0" y="0"/>
+                      <a:ext cx="2266950" cy="7362825"/>
+                    </a:xfrm>
+                    <a:prstGeom prst="rect">
+                      <a:avLst/>
+                    </a:prstGeom>
+                  </pic:spPr>
+                </pic:pic>
+              </a:graphicData>
+            </a:graphic>
+          </wp:anchor>
+        </w:drawing>
+        <w:drawing>
+          <wp:anchor behindDoc="0" distT="0" distB="0" distL="0" distR="0" simplePos="0" locked="0" layoutInCell="0" allowOverlap="1" relativeHeight="45">
+            <wp:simplePos x="0" y="0"/>
+            <wp:positionH relativeFrom="column">
+              <wp:posOffset>3032125</wp:posOffset>
+            </wp:positionH>
+            <wp:positionV relativeFrom="paragraph">
+              <wp:posOffset>635</wp:posOffset>
+            </wp:positionV>
+            <wp:extent cx="2162175" cy="7362825"/>
+            <wp:effectExtent l="0" t="0" r="0" b="0"/>
+            <wp:wrapSquare wrapText="largest"/>
+            <wp:docPr id="12" name="Image4" descr=""/>
+            <wp:cNvGraphicFramePr>
+              <a:graphicFrameLocks xmlns:a="http://schemas.openxmlformats.org/drawingml/2006/main" noChangeAspect="1"/>
+            </wp:cNvGraphicFramePr>
+            <a:graphic xmlns:a="http://schemas.openxmlformats.org/drawingml/2006/main">
+              <a:graphicData uri="http://schemas.openxmlformats.org/drawingml/2006/picture">
+                <pic:pic xmlns:pic="http://schemas.openxmlformats.org/drawingml/2006/picture">
+                  <pic:nvPicPr>
+                    <pic:cNvPr id="12" name="Image4" descr=""/>
+                    <pic:cNvPicPr>
+                      <a:picLocks noChangeAspect="1" noChangeArrowheads="1"/>
+                    </pic:cNvPicPr>
+                  </pic:nvPicPr>
+                  <pic:blipFill>
+                    <a:blip r:embed="rId13"/>
+                    <a:stretch>
+                      <a:fillRect/>
+                    </a:stretch>
+                  </pic:blipFill>
+                  <pic:spPr bwMode="auto">
+                    <a:xfrm>
+                      <a:off x="0" y="0"/>
+                      <a:ext cx="2162175" cy="7362825"/>
+                    </a:xfrm>
+                    <a:prstGeom prst="rect">
+                      <a:avLst/>
+                    </a:prstGeom>
+                  </pic:spPr>
+                </pic:pic>
+              </a:graphicData>
+            </a:graphic>
+          </wp:anchor>
+        </w:drawing>
+      </w:r>
+    </w:p>
+    <w:p>
+      <w:pPr>
+        <w:pStyle w:val="Normal"/>
+        <w:rPr>
+          <w:rFonts w:ascii="Lato" w:hAnsi="Lato" w:eastAsia="Lato" w:cs="Lato"/>
+          <w:sz w:val="24"/>
+          <w:szCs w:val="24"/>
+        </w:rPr>
+      </w:pPr>
+      <w:r>
+        <w:rPr>
+          <w:rFonts w:eastAsia="Lato" w:cs="Lato" w:ascii="Lato" w:hAnsi="Lato"/>
+          <w:sz w:val="24"/>
+          <w:szCs w:val="24"/>
+        </w:rPr>
+      </w:r>
+    </w:p>
+    <w:p>
+      <w:pPr>
+        <w:pStyle w:val="Normal"/>
+        <w:rPr>
+          <w:rFonts w:ascii="Lato" w:hAnsi="Lato" w:eastAsia="Lato" w:cs="Lato"/>
+          <w:sz w:val="24"/>
+          <w:szCs w:val="24"/>
+        </w:rPr>
+      </w:pPr>
+      <w:r>
+        <w:rPr>
+          <w:rFonts w:eastAsia="Lato" w:cs="Lato" w:ascii="Lato" w:hAnsi="Lato"/>
+          <w:sz w:val="24"/>
+          <w:szCs w:val="24"/>
+        </w:rPr>
+        <w:drawing>
+          <wp:anchor behindDoc="0" distT="0" distB="0" distL="0" distR="0" simplePos="0" locked="0" layoutInCell="0" allowOverlap="1" relativeHeight="47">
+            <wp:simplePos x="0" y="0"/>
+            <wp:positionH relativeFrom="column">
+              <wp:posOffset>2965450</wp:posOffset>
+            </wp:positionH>
+            <wp:positionV relativeFrom="paragraph">
+              <wp:posOffset>167005</wp:posOffset>
+            </wp:positionV>
+            <wp:extent cx="2190750" cy="6343650"/>
+            <wp:effectExtent l="0" t="0" r="0" b="0"/>
+            <wp:wrapSquare wrapText="largest"/>
+            <wp:docPr id="13" name="Image6" descr=""/>
+            <wp:cNvGraphicFramePr>
+              <a:graphicFrameLocks xmlns:a="http://schemas.openxmlformats.org/drawingml/2006/main" noChangeAspect="1"/>
+            </wp:cNvGraphicFramePr>
+            <a:graphic xmlns:a="http://schemas.openxmlformats.org/drawingml/2006/main">
+              <a:graphicData uri="http://schemas.openxmlformats.org/drawingml/2006/picture">
+                <pic:pic xmlns:pic="http://schemas.openxmlformats.org/drawingml/2006/picture">
+                  <pic:nvPicPr>
+                    <pic:cNvPr id="13" name="Image6" descr=""/>
+                    <pic:cNvPicPr>
+                      <a:picLocks noChangeAspect="1" noChangeArrowheads="1"/>
+                    </pic:cNvPicPr>
+                  </pic:nvPicPr>
+                  <pic:blipFill>
+                    <a:blip r:embed="rId14"/>
+                    <a:stretch>
+                      <a:fillRect/>
+                    </a:stretch>
+                  </pic:blipFill>
+                  <pic:spPr bwMode="auto">
+                    <a:xfrm>
+                      <a:off x="0" y="0"/>
+                      <a:ext cx="2190750" cy="6343650"/>
+                    </a:xfrm>
+                    <a:prstGeom prst="rect">
+                      <a:avLst/>
+                    </a:prstGeom>
+                  </pic:spPr>
+                </pic:pic>
+              </a:graphicData>
+            </a:graphic>
+          </wp:anchor>
+        </w:drawing>
+      </w:r>
+    </w:p>
+    <w:p>
+      <w:pPr>
+        <w:pStyle w:val="Normal"/>
+        <w:rPr>
+          <w:rFonts w:ascii="Lato" w:hAnsi="Lato" w:eastAsia="Lato" w:cs="Lato"/>
+          <w:sz w:val="24"/>
+          <w:szCs w:val="24"/>
+        </w:rPr>
+      </w:pPr>
+      <w:r>
+        <w:rPr>
+          <w:rFonts w:eastAsia="Lato" w:cs="Lato" w:ascii="Lato" w:hAnsi="Lato"/>
+          <w:sz w:val="24"/>
+          <w:szCs w:val="24"/>
+        </w:rPr>
+        <w:drawing>
+          <wp:anchor behindDoc="0" distT="0" distB="0" distL="0" distR="0" simplePos="0" locked="0" layoutInCell="0" allowOverlap="1" relativeHeight="46">
+            <wp:simplePos x="0" y="0"/>
+            <wp:positionH relativeFrom="column">
+              <wp:posOffset>69215</wp:posOffset>
+            </wp:positionH>
+            <wp:positionV relativeFrom="paragraph">
+              <wp:posOffset>-25400</wp:posOffset>
+            </wp:positionV>
+            <wp:extent cx="2266950" cy="7315200"/>
+            <wp:effectExtent l="0" t="0" r="0" b="0"/>
+            <wp:wrapTopAndBottom/>
+            <wp:docPr id="14" name="Image5" descr=""/>
+            <wp:cNvGraphicFramePr>
+              <a:graphicFrameLocks xmlns:a="http://schemas.openxmlformats.org/drawingml/2006/main" noChangeAspect="1"/>
+            </wp:cNvGraphicFramePr>
+            <a:graphic xmlns:a="http://schemas.openxmlformats.org/drawingml/2006/main">
+              <a:graphicData uri="http://schemas.openxmlformats.org/drawingml/2006/picture">
+                <pic:pic xmlns:pic="http://schemas.openxmlformats.org/drawingml/2006/picture">
+                  <pic:nvPicPr>
+                    <pic:cNvPr id="14" name="Image5" descr=""/>
+                    <pic:cNvPicPr>
+                      <a:picLocks noChangeAspect="1" noChangeArrowheads="1"/>
+                    </pic:cNvPicPr>
+                  </pic:nvPicPr>
+                  <pic:blipFill>
+                    <a:blip r:embed="rId15"/>
+                    <a:stretch>
+                      <a:fillRect/>
+                    </a:stretch>
+                  </pic:blipFill>
+                  <pic:spPr bwMode="auto">
+                    <a:xfrm>
+                      <a:off x="0" y="0"/>
+                      <a:ext cx="2266950" cy="7315200"/>
+                    </a:xfrm>
+                    <a:prstGeom prst="rect">
+                      <a:avLst/>
+                    </a:prstGeom>
+                  </pic:spPr>
+                </pic:pic>
+              </a:graphicData>
+            </a:graphic>
+          </wp:anchor>
+        </w:drawing>
       </w:r>
     </w:p>
     <w:p>
@@ -2067,7 +2440,7 @@
       </w:pPr>
       <w:r>
         <w:drawing>
-          <wp:anchor behindDoc="0" distT="0" distB="0" distL="114300" distR="114300" simplePos="0" locked="0" layoutInCell="0" allowOverlap="1" relativeHeight="32">
+          <wp:anchor behindDoc="0" distT="0" distB="0" distL="114300" distR="114300" simplePos="0" locked="0" layoutInCell="0" allowOverlap="1" relativeHeight="41">
             <wp:simplePos x="0" y="0"/>
             <wp:positionH relativeFrom="column">
               <wp:posOffset>1562100</wp:posOffset>
@@ -2079,14 +2452,14 @@
             <wp:effectExtent l="0" t="0" r="0" b="0"/>
             <wp:wrapThrough wrapText="bothSides">
               <wp:wrapPolygon edited="0">
-                <wp:start x="-9" y="0"/>
-                <wp:lineTo x="-9" y="21520"/>
-                <wp:lineTo x="21253" y="21520"/>
-                <wp:lineTo x="21253" y="0"/>
-                <wp:lineTo x="-9" y="0"/>
+                <wp:start x="-15" y="0"/>
+                <wp:lineTo x="-15" y="21516"/>
+                <wp:lineTo x="21247" y="21516"/>
+                <wp:lineTo x="21247" y="0"/>
+                <wp:lineTo x="-15" y="0"/>
               </wp:wrapPolygon>
             </wp:wrapThrough>
-            <wp:docPr id="9" name="Afbeelding 28" descr="Afbeelding met tekst&#10;&#10;Automatisch gegenereerde beschrijving"/>
+            <wp:docPr id="15" name="Afbeelding 28" descr="Afbeelding met tekst&#10;&#10;Automatisch gegenereerde beschrijving"/>
             <wp:cNvGraphicFramePr>
               <a:graphicFrameLocks xmlns:a="http://schemas.openxmlformats.org/drawingml/2006/main" noChangeAspect="1"/>
             </wp:cNvGraphicFramePr>
@@ -2094,13 +2467,13 @@
               <a:graphicData uri="http://schemas.openxmlformats.org/drawingml/2006/picture">
                 <pic:pic xmlns:pic="http://schemas.openxmlformats.org/drawingml/2006/picture">
                   <pic:nvPicPr>
-                    <pic:cNvPr id="9" name="Afbeelding 28" descr="Afbeelding met tekst&#10;&#10;Automatisch gegenereerde beschrijving"/>
+                    <pic:cNvPr id="15" name="Afbeelding 28" descr="Afbeelding met tekst&#10;&#10;Automatisch gegenereerde beschrijving"/>
                     <pic:cNvPicPr>
                       <a:picLocks noChangeAspect="1" noChangeArrowheads="1"/>
                     </pic:cNvPicPr>
                   </pic:nvPicPr>
                   <pic:blipFill>
-                    <a:blip r:embed="rId10"/>
+                    <a:blip r:embed="rId16"/>
                     <a:stretch>
                       <a:fillRect/>
                     </a:stretch>
@@ -2126,7 +2499,7 @@
           <wp:inline distT="0" distB="0" distL="0" distR="0">
             <wp:extent cx="1076325" cy="7316470"/>
             <wp:effectExtent l="0" t="0" r="0" b="0"/>
-            <wp:docPr id="10" name="Afbeelding 14" descr=""/>
+            <wp:docPr id="16" name="Afbeelding 14" descr=""/>
             <wp:cNvGraphicFramePr>
               <a:graphicFrameLocks xmlns:a="http://schemas.openxmlformats.org/drawingml/2006/main" noChangeAspect="1"/>
             </wp:cNvGraphicFramePr>
@@ -2134,13 +2507,13 @@
               <a:graphicData uri="http://schemas.openxmlformats.org/drawingml/2006/picture">
                 <pic:pic xmlns:pic="http://schemas.openxmlformats.org/drawingml/2006/picture">
                   <pic:nvPicPr>
-                    <pic:cNvPr id="10" name="Afbeelding 14" descr=""/>
+                    <pic:cNvPr id="16" name="Afbeelding 14" descr=""/>
                     <pic:cNvPicPr>
                       <a:picLocks noChangeAspect="1" noChangeArrowheads="1"/>
                     </pic:cNvPicPr>
                   </pic:nvPicPr>
                   <pic:blipFill>
-                    <a:blip r:embed="rId11"/>
+                    <a:blip r:embed="rId17"/>
                     <a:stretch>
                       <a:fillRect/>
                     </a:stretch>
@@ -2237,21 +2610,12 @@
           <w:szCs w:val="24"/>
           <w:lang w:val="en-BE"/>
         </w:rPr>
-        <w:t xml:space="preserve">Last assignment we didn’t see a big overlap with the course topic, this assignment was better in our opinion because it was more related to the course topic. We understand it is useful to make the switch from a SQL database to a NoSQL database and the consequences of this. </w:t>
-      </w:r>
-      <w:r>
-        <w:rPr>
-          <w:rFonts w:eastAsia="Lato" w:cs="Lato" w:ascii="Lato" w:hAnsi="Lato"/>
-          <w:sz w:val="24"/>
-          <w:szCs w:val="24"/>
-          <w:lang w:val="en-BE"/>
-        </w:rPr>
-        <w:t>It is also a good thing to have basically the same assignment for SQL as for MongoDB since this let’s you experience the differences  firsthand between the two models.</w:t>
+        <w:t>Last assignment we didn’t see a big overlap with the course topic, this assignment was better in our opinion because it was more related to the course topic. We understand it is useful to make the switch from a SQL database to a NoSQL database and the consequences of this. It is also a good thing to have basically the same assignment for SQL as for MongoDB since this let’s you experience the differences  firsthand between the two models.</w:t>
       </w:r>
     </w:p>
     <w:sectPr>
-      <w:headerReference w:type="default" r:id="rId12"/>
-      <w:footerReference w:type="default" r:id="rId13"/>
+      <w:headerReference w:type="default" r:id="rId18"/>
+      <w:footerReference w:type="default" r:id="rId19"/>
       <w:type w:val="nextPage"/>
       <w:pgSz w:w="11906" w:h="16838"/>
       <w:pgMar w:left="1440" w:right="1440" w:gutter="0" w:header="720" w:top="1440" w:footer="720" w:bottom="1440"/>
@@ -2288,15 +2652,11 @@
             <wp:inline distT="0" distB="0" distL="0" distR="0">
               <wp:extent cx="5731510" cy="19050"/>
               <wp:effectExtent l="0" t="0" r="0" b="0"/>
-              <wp:docPr id="13" name=""/>
+              <wp:docPr id="19" name="Shape2"/>
               <a:graphic xmlns:a="http://schemas.openxmlformats.org/drawingml/2006/main">
                 <a:graphicData uri="http://schemas.microsoft.com/office/word/2010/wordprocessingShape">
                   <wps:wsp>
                     <wps:cNvSpPr/>
-                    <wps:nvSpPr>
-                      <wps:cNvPr id="1" name=""/>
-                      <wps:cNvSpPr/>
-                    </wps:nvSpPr>
                     <wps:spPr>
                       <a:xfrm>
                         <a:off x="0" y="0"/>
@@ -2312,6 +2672,12 @@
                         <a:noFill/>
                       </a:ln>
                     </wps:spPr>
+                    <wps:style>
+                      <a:lnRef idx="0"/>
+                      <a:fillRef idx="0"/>
+                      <a:effectRef idx="0"/>
+                      <a:fontRef idx="minor"/>
+                    </wps:style>
                     <wps:bodyPr/>
                   </wps:wsp>
                 </a:graphicData>
@@ -2324,10 +2690,10 @@
         </mc:Choice>
         <mc:Fallback>
           <w:pict>
-            <v:rect id="shape_0" fillcolor="#a0a0a0" stroked="f" o:allowincell="f" style="position:absolute;margin-left:0pt;margin-top:-1.55pt;width:451.25pt;height:1.45pt;mso-wrap-style:none;v-text-anchor:middle;mso-position-horizontal:center;mso-position-vertical:top">
+            <v:rect id="shape_0" ID="Shape2" path="m0,0l-2147483645,0l-2147483645,-2147483646l0,-2147483646xe" fillcolor="#a0a0a0" stroked="f" o:allowincell="f" style="position:absolute;margin-left:0pt;margin-top:-1.55pt;width:451.25pt;height:1.45pt;mso-wrap-style:none;v-text-anchor:middle;mso-position-vertical:top">
               <v:fill o:detectmouseclick="t" type="solid" color2="#5f5f5f"/>
               <v:stroke color="#3465a4" joinstyle="round" endcap="flat"/>
-              <w10:wrap type="topAndBottom"/>
+              <w10:wrap type="square"/>
             </v:rect>
           </w:pict>
         </mc:Fallback>
@@ -2364,7 +2730,7 @@
       <w:rPr>
         <w:rFonts w:eastAsia="Lato" w:cs="Lato" w:ascii="Lato" w:hAnsi="Lato"/>
       </w:rPr>
-      <w:t>7</w:t>
+      <w:t>10</w:t>
     </w:r>
     <w:r>
       <w:rPr>
@@ -2400,12 +2766,8 @@
       <w:tab/>
     </w:r>
     <w:r>
-      <w:rPr>
-        <w:rFonts w:eastAsia="Lato" w:cs="Lato" w:ascii="Lato" w:hAnsi="Lato"/>
-        <w:color w:val="999999"/>
-      </w:rPr>
       <w:drawing>
-        <wp:anchor behindDoc="1" distT="114300" distB="114300" distL="114300" distR="114300" simplePos="0" locked="0" layoutInCell="0" allowOverlap="1" relativeHeight="8">
+        <wp:anchor behindDoc="1" distT="114300" distB="114300" distL="114300" distR="114300" simplePos="0" locked="0" layoutInCell="0" allowOverlap="1" relativeHeight="20">
           <wp:simplePos x="0" y="0"/>
           <wp:positionH relativeFrom="column">
             <wp:posOffset>0</wp:posOffset>
@@ -2416,7 +2778,7 @@
           <wp:extent cx="1390015" cy="271145"/>
           <wp:effectExtent l="0" t="0" r="0" b="0"/>
           <wp:wrapSquare wrapText="bothSides"/>
-          <wp:docPr id="11" name="image1.png" descr=""/>
+          <wp:docPr id="17" name="image1.png" descr=""/>
           <wp:cNvGraphicFramePr>
             <a:graphicFrameLocks xmlns:a="http://schemas.openxmlformats.org/drawingml/2006/main" noChangeAspect="1"/>
           </wp:cNvGraphicFramePr>
@@ -2424,7 +2786,7 @@
             <a:graphicData uri="http://schemas.openxmlformats.org/drawingml/2006/picture">
               <pic:pic xmlns:pic="http://schemas.openxmlformats.org/drawingml/2006/picture">
                 <pic:nvPicPr>
-                  <pic:cNvPr id="11" name="image1.png" descr=""/>
+                  <pic:cNvPr id="17" name="image1.png" descr=""/>
                   <pic:cNvPicPr>
                     <a:picLocks noChangeAspect="1" noChangeArrowheads="1"/>
                   </pic:cNvPicPr>
@@ -2487,15 +2849,11 @@
             <wp:inline distT="0" distB="0" distL="0" distR="0">
               <wp:extent cx="5731510" cy="19050"/>
               <wp:effectExtent l="0" t="0" r="0" b="0"/>
-              <wp:docPr id="12" name=""/>
+              <wp:docPr id="18" name="Shape1"/>
               <a:graphic xmlns:a="http://schemas.openxmlformats.org/drawingml/2006/main">
                 <a:graphicData uri="http://schemas.microsoft.com/office/word/2010/wordprocessingShape">
                   <wps:wsp>
                     <wps:cNvSpPr/>
-                    <wps:nvSpPr>
-                      <wps:cNvPr id="0" name=""/>
-                      <wps:cNvSpPr/>
-                    </wps:nvSpPr>
                     <wps:spPr>
                       <a:xfrm>
                         <a:off x="0" y="0"/>
@@ -2511,6 +2869,12 @@
                         <a:noFill/>
                       </a:ln>
                     </wps:spPr>
+                    <wps:style>
+                      <a:lnRef idx="0"/>
+                      <a:fillRef idx="0"/>
+                      <a:effectRef idx="0"/>
+                      <a:fontRef idx="minor"/>
+                    </wps:style>
                     <wps:bodyPr/>
                   </wps:wsp>
                 </a:graphicData>
@@ -2523,10 +2887,10 @@
         </mc:Choice>
         <mc:Fallback>
           <w:pict>
-            <v:rect id="shape_0" fillcolor="#a0a0a0" stroked="f" o:allowincell="f" style="position:absolute;margin-left:0pt;margin-top:-1.55pt;width:451.25pt;height:1.45pt;mso-wrap-style:none;v-text-anchor:middle;mso-position-horizontal:center;mso-position-vertical:top">
+            <v:rect id="shape_0" ID="Shape1" path="m0,0l-2147483645,0l-2147483645,-2147483646l0,-2147483646xe" fillcolor="#a0a0a0" stroked="f" o:allowincell="f" style="position:absolute;margin-left:0pt;margin-top:-1.55pt;width:451.25pt;height:1.45pt;mso-wrap-style:none;v-text-anchor:middle;mso-position-vertical:top">
               <v:fill o:detectmouseclick="t" type="solid" color2="#5f5f5f"/>
               <v:stroke color="#3465a4" joinstyle="round" endcap="flat"/>
-              <w10:wrap type="topAndBottom"/>
+              <w10:wrap type="square"/>
             </v:rect>
           </w:pict>
         </mc:Fallback>
@@ -2936,6 +3300,7 @@
     <w:qFormat/>
     <w:pPr>
       <w:widowControl/>
+      <w:suppressAutoHyphens w:val="true"/>
       <w:bidi w:val="0"/>
       <w:spacing w:lineRule="auto" w:line="276" w:before="0" w:after="0"/>
       <w:jc w:val="left"/>
@@ -3181,12 +3546,13 @@
     <w:rsid w:val="00d37bfb"/>
     <w:pPr>
       <w:widowControl/>
+      <w:suppressAutoHyphens w:val="true"/>
       <w:bidi w:val="0"/>
       <w:spacing w:lineRule="auto" w:line="240" w:before="0" w:after="0"/>
       <w:jc w:val="left"/>
     </w:pPr>
     <w:rPr>
-      <w:rFonts w:ascii="Lato" w:hAnsi="Lato" w:cs="Lato" w:eastAsia="Arial"/>
+      <w:rFonts w:ascii="Lato" w:hAnsi="Lato" w:eastAsia="Arial" w:cs="Lato"/>
       <w:color w:val="000000"/>
       <w:kern w:val="0"/>
       <w:sz w:val="24"/>

</xml_diff>

<commit_message>
add uncommited changes report
</commit_message>
<xml_diff>
--- a/Report - template - Assignment 3.docx
+++ b/Report - template - Assignment 3.docx
@@ -1644,25 +1644,8 @@
           <w:sz w:val="24"/>
           <w:szCs w:val="24"/>
         </w:rPr>
-      </w:r>
-    </w:p>
-    <w:p>
-      <w:pPr>
-        <w:pStyle w:val="Normal"/>
-        <w:rPr>
-          <w:rFonts w:ascii="Lato" w:hAnsi="Lato" w:eastAsia="Lato" w:cs="Lato"/>
-          <w:sz w:val="24"/>
-          <w:szCs w:val="24"/>
-        </w:rPr>
-      </w:pPr>
-      <w:r>
-        <w:rPr>
-          <w:rFonts w:eastAsia="Lato" w:cs="Lato" w:ascii="Lato" w:hAnsi="Lato"/>
-          <w:sz w:val="24"/>
-          <w:szCs w:val="24"/>
-        </w:rPr>
         <w:drawing>
-          <wp:anchor behindDoc="0" distT="0" distB="0" distL="0" distR="0" simplePos="0" locked="0" layoutInCell="0" allowOverlap="1" relativeHeight="42">
+          <wp:anchor behindDoc="0" distT="0" distB="0" distL="0" distR="0" simplePos="0" locked="0" layoutInCell="0" allowOverlap="1" relativeHeight="39">
             <wp:simplePos x="0" y="0"/>
             <wp:positionH relativeFrom="column">
               <wp:posOffset>120650</wp:posOffset>
@@ -1707,7 +1690,7 @@
           </wp:anchor>
         </w:drawing>
         <w:drawing>
-          <wp:anchor behindDoc="0" distT="0" distB="0" distL="0" distR="0" simplePos="0" locked="0" layoutInCell="0" allowOverlap="1" relativeHeight="43">
+          <wp:anchor behindDoc="0" distT="0" distB="0" distL="0" distR="0" simplePos="0" locked="0" layoutInCell="0" allowOverlap="1" relativeHeight="40">
             <wp:simplePos x="0" y="0"/>
             <wp:positionH relativeFrom="column">
               <wp:posOffset>3210560</wp:posOffset>
@@ -1854,7 +1837,7 @@
           <w:szCs w:val="24"/>
         </w:rPr>
         <w:drawing>
-          <wp:anchor behindDoc="0" distT="0" distB="0" distL="0" distR="0" simplePos="0" locked="0" layoutInCell="0" allowOverlap="1" relativeHeight="44">
+          <wp:anchor behindDoc="0" distT="0" distB="0" distL="0" distR="0" simplePos="0" locked="0" layoutInCell="0" allowOverlap="1" relativeHeight="41">
             <wp:simplePos x="0" y="0"/>
             <wp:positionH relativeFrom="column">
               <wp:posOffset>26035</wp:posOffset>
@@ -1899,7 +1882,7 @@
           </wp:anchor>
         </w:drawing>
         <w:drawing>
-          <wp:anchor behindDoc="0" distT="0" distB="0" distL="0" distR="0" simplePos="0" locked="0" layoutInCell="0" allowOverlap="1" relativeHeight="45">
+          <wp:anchor behindDoc="0" distT="0" distB="0" distL="0" distR="0" simplePos="0" locked="0" layoutInCell="0" allowOverlap="1" relativeHeight="42">
             <wp:simplePos x="0" y="0"/>
             <wp:positionH relativeFrom="column">
               <wp:posOffset>3032125</wp:posOffset>
@@ -1978,7 +1961,7 @@
           <w:szCs w:val="24"/>
         </w:rPr>
         <w:drawing>
-          <wp:anchor behindDoc="0" distT="0" distB="0" distL="0" distR="0" simplePos="0" locked="0" layoutInCell="0" allowOverlap="1" relativeHeight="47">
+          <wp:anchor behindDoc="0" distT="0" distB="0" distL="0" distR="0" simplePos="0" locked="0" layoutInCell="0" allowOverlap="1" relativeHeight="44">
             <wp:simplePos x="0" y="0"/>
             <wp:positionH relativeFrom="column">
               <wp:posOffset>2965450</wp:posOffset>
@@ -2040,7 +2023,7 @@
           <w:szCs w:val="24"/>
         </w:rPr>
         <w:drawing>
-          <wp:anchor behindDoc="0" distT="0" distB="0" distL="0" distR="0" simplePos="0" locked="0" layoutInCell="0" allowOverlap="1" relativeHeight="46">
+          <wp:anchor behindDoc="0" distT="0" distB="0" distL="0" distR="0" simplePos="0" locked="0" layoutInCell="0" allowOverlap="1" relativeHeight="43">
             <wp:simplePos x="0" y="0"/>
             <wp:positionH relativeFrom="column">
               <wp:posOffset>69215</wp:posOffset>
@@ -2150,15 +2133,6 @@
     <w:p>
       <w:pPr>
         <w:pStyle w:val="Default"/>
-        <w:rPr/>
-      </w:pPr>
-      <w:r>
-        <w:rPr/>
-      </w:r>
-    </w:p>
-    <w:p>
-      <w:pPr>
-        <w:pStyle w:val="Default"/>
         <w:rPr>
           <w:sz w:val="23"/>
           <w:szCs w:val="23"/>
@@ -2188,227 +2162,6 @@
           <w:szCs w:val="23"/>
           <w:lang w:val="en-US"/>
         </w:rPr>
-      </w:r>
-    </w:p>
-    <w:p>
-      <w:pPr>
-        <w:pStyle w:val="Default"/>
-        <w:rPr>
-          <w:sz w:val="23"/>
-          <w:szCs w:val="23"/>
-          <w:lang w:val="en-US"/>
-        </w:rPr>
-      </w:pPr>
-      <w:r>
-        <w:rPr>
-          <w:sz w:val="23"/>
-          <w:szCs w:val="23"/>
-          <w:lang w:val="en-US"/>
-        </w:rPr>
-      </w:r>
-    </w:p>
-    <w:p>
-      <w:pPr>
-        <w:pStyle w:val="Default"/>
-        <w:rPr>
-          <w:sz w:val="23"/>
-          <w:szCs w:val="23"/>
-          <w:lang w:val="en-US"/>
-        </w:rPr>
-      </w:pPr>
-      <w:r>
-        <w:rPr>
-          <w:sz w:val="23"/>
-          <w:szCs w:val="23"/>
-          <w:lang w:val="en-US"/>
-        </w:rPr>
-      </w:r>
-    </w:p>
-    <w:p>
-      <w:pPr>
-        <w:pStyle w:val="Default"/>
-        <w:rPr>
-          <w:sz w:val="23"/>
-          <w:szCs w:val="23"/>
-          <w:lang w:val="en-US"/>
-        </w:rPr>
-      </w:pPr>
-      <w:r>
-        <w:rPr>
-          <w:sz w:val="23"/>
-          <w:szCs w:val="23"/>
-          <w:lang w:val="en-US"/>
-        </w:rPr>
-      </w:r>
-    </w:p>
-    <w:p>
-      <w:pPr>
-        <w:pStyle w:val="Default"/>
-        <w:rPr>
-          <w:sz w:val="23"/>
-          <w:szCs w:val="23"/>
-          <w:lang w:val="en-US"/>
-        </w:rPr>
-      </w:pPr>
-      <w:r>
-        <w:rPr>
-          <w:sz w:val="23"/>
-          <w:szCs w:val="23"/>
-          <w:lang w:val="en-US"/>
-        </w:rPr>
-      </w:r>
-    </w:p>
-    <w:p>
-      <w:pPr>
-        <w:pStyle w:val="Default"/>
-        <w:rPr>
-          <w:sz w:val="23"/>
-          <w:szCs w:val="23"/>
-          <w:lang w:val="en-US"/>
-        </w:rPr>
-      </w:pPr>
-      <w:r>
-        <w:rPr>
-          <w:sz w:val="23"/>
-          <w:szCs w:val="23"/>
-          <w:lang w:val="en-US"/>
-        </w:rPr>
-      </w:r>
-    </w:p>
-    <w:p>
-      <w:pPr>
-        <w:pStyle w:val="Default"/>
-        <w:rPr>
-          <w:sz w:val="23"/>
-          <w:szCs w:val="23"/>
-          <w:lang w:val="en-US"/>
-        </w:rPr>
-      </w:pPr>
-      <w:r>
-        <w:rPr>
-          <w:sz w:val="23"/>
-          <w:szCs w:val="23"/>
-          <w:lang w:val="en-US"/>
-        </w:rPr>
-      </w:r>
-    </w:p>
-    <w:p>
-      <w:pPr>
-        <w:pStyle w:val="Default"/>
-        <w:rPr>
-          <w:sz w:val="23"/>
-          <w:szCs w:val="23"/>
-          <w:lang w:val="en-US"/>
-        </w:rPr>
-      </w:pPr>
-      <w:r>
-        <w:rPr>
-          <w:sz w:val="23"/>
-          <w:szCs w:val="23"/>
-          <w:lang w:val="en-US"/>
-        </w:rPr>
-      </w:r>
-    </w:p>
-    <w:p>
-      <w:pPr>
-        <w:pStyle w:val="Default"/>
-        <w:rPr>
-          <w:sz w:val="23"/>
-          <w:szCs w:val="23"/>
-          <w:lang w:val="en-US"/>
-        </w:rPr>
-      </w:pPr>
-      <w:r>
-        <w:rPr>
-          <w:sz w:val="23"/>
-          <w:szCs w:val="23"/>
-          <w:lang w:val="en-US"/>
-        </w:rPr>
-      </w:r>
-    </w:p>
-    <w:p>
-      <w:pPr>
-        <w:pStyle w:val="Default"/>
-        <w:rPr>
-          <w:sz w:val="23"/>
-          <w:szCs w:val="23"/>
-          <w:lang w:val="en-US"/>
-        </w:rPr>
-      </w:pPr>
-      <w:r>
-        <w:rPr>
-          <w:sz w:val="23"/>
-          <w:szCs w:val="23"/>
-          <w:lang w:val="en-US"/>
-        </w:rPr>
-      </w:r>
-    </w:p>
-    <w:p>
-      <w:pPr>
-        <w:pStyle w:val="Default"/>
-        <w:rPr>
-          <w:sz w:val="23"/>
-          <w:szCs w:val="23"/>
-          <w:lang w:val="en-US"/>
-        </w:rPr>
-      </w:pPr>
-      <w:r>
-        <w:rPr>
-          <w:sz w:val="23"/>
-          <w:szCs w:val="23"/>
-          <w:lang w:val="en-US"/>
-        </w:rPr>
-      </w:r>
-    </w:p>
-    <w:p>
-      <w:pPr>
-        <w:pStyle w:val="Default"/>
-        <w:rPr>
-          <w:sz w:val="23"/>
-          <w:szCs w:val="23"/>
-          <w:lang w:val="en-US"/>
-        </w:rPr>
-      </w:pPr>
-      <w:r>
-        <w:rPr>
-          <w:sz w:val="23"/>
-          <w:szCs w:val="23"/>
-          <w:lang w:val="en-US"/>
-        </w:rPr>
-      </w:r>
-    </w:p>
-    <w:p>
-      <w:pPr>
-        <w:pStyle w:val="Default"/>
-        <w:rPr>
-          <w:sz w:val="23"/>
-          <w:szCs w:val="23"/>
-          <w:lang w:val="en-US"/>
-        </w:rPr>
-      </w:pPr>
-      <w:r>
-        <w:rPr>
-          <w:sz w:val="23"/>
-          <w:szCs w:val="23"/>
-          <w:lang w:val="en-US"/>
-        </w:rPr>
-      </w:r>
-    </w:p>
-    <w:p>
-      <w:pPr>
-        <w:pStyle w:val="Default"/>
-        <w:rPr>
-          <w:sz w:val="23"/>
-          <w:szCs w:val="23"/>
-          <w:lang w:val="en-US"/>
-        </w:rPr>
-      </w:pPr>
-      <w:r>
-        <w:rPr>
-          <w:sz w:val="23"/>
-          <w:szCs w:val="23"/>
-          <w:lang w:val="en-US"/>
-        </w:rPr>
         <w:t xml:space="preserve">11. Find all users who have registered transportation_mode and their most used transportation_mode. </w:t>
       </w:r>
     </w:p>
@@ -2440,7 +2193,7 @@
       </w:pPr>
       <w:r>
         <w:drawing>
-          <wp:anchor behindDoc="0" distT="0" distB="0" distL="114300" distR="114300" simplePos="0" locked="0" layoutInCell="0" allowOverlap="1" relativeHeight="41">
+          <wp:anchor behindDoc="0" distT="0" distB="0" distL="114300" distR="114300" simplePos="0" locked="0" layoutInCell="0" allowOverlap="1" relativeHeight="38">
             <wp:simplePos x="0" y="0"/>
             <wp:positionH relativeFrom="column">
               <wp:posOffset>1562100</wp:posOffset>
@@ -2730,7 +2483,7 @@
       <w:rPr>
         <w:rFonts w:eastAsia="Lato" w:cs="Lato" w:ascii="Lato" w:hAnsi="Lato"/>
       </w:rPr>
-      <w:t>10</w:t>
+      <w:t>9</w:t>
     </w:r>
     <w:r>
       <w:rPr>
@@ -2767,7 +2520,7 @@
     </w:r>
     <w:r>
       <w:drawing>
-        <wp:anchor behindDoc="1" distT="114300" distB="114300" distL="114300" distR="114300" simplePos="0" locked="0" layoutInCell="0" allowOverlap="1" relativeHeight="20">
+        <wp:anchor behindDoc="1" distT="114300" distB="114300" distL="114300" distR="114300" simplePos="0" locked="0" layoutInCell="0" allowOverlap="1" relativeHeight="10">
           <wp:simplePos x="0" y="0"/>
           <wp:positionH relativeFrom="column">
             <wp:posOffset>0</wp:posOffset>

</xml_diff>